<commit_message>
restructured code, modified documentation
</commit_message>
<xml_diff>
--- a/doc/Doc Outline_KS.docx
+++ b/doc/Doc Outline_KS.docx
@@ -27,27 +27,15 @@
           <w:numId w:val="2"/>
         </w:numPr>
       </w:pPr>
-      <w:del w:id="0" w:author="ksiala" w:date="2019-07-29T18:16:00Z">
-        <w:r>
-          <w:delText xml:space="preserve">Administrative </w:delText>
-        </w:r>
-      </w:del>
-      <w:ins w:id="1" w:author="ksiala" w:date="2019-07-29T18:16:00Z">
-        <w:r>
-          <w:t>General</w:t>
-        </w:r>
-        <w:r>
-          <w:t xml:space="preserve"> </w:t>
-        </w:r>
-      </w:ins>
+      <w:r>
+        <w:t xml:space="preserve">General </w:t>
+      </w:r>
       <w:r>
         <w:t>information</w:t>
       </w:r>
-      <w:ins w:id="2" w:author="ksiala" w:date="2019-07-29T18:17:00Z">
-        <w:r>
-          <w:t xml:space="preserve"> (developers, maintainers, version, changes compared to previous version)</w:t>
-        </w:r>
-      </w:ins>
+      <w:r>
+        <w:t xml:space="preserve"> (developers, maintainers, version, changes compared to previous version)</w:t>
+      </w:r>
     </w:p>
     <w:p>
       <w:pPr>
@@ -92,9 +80,6 @@
           <w:ilvl w:val="2"/>
           <w:numId w:val="2"/>
         </w:numPr>
-        <w:rPr>
-          <w:del w:id="3" w:author="ksiala" w:date="2019-07-29T18:22:00Z"/>
-        </w:rPr>
       </w:pPr>
       <w:r>
         <w:t>Limitations</w:t>
@@ -104,352 +89,6 @@
       <w:pPr>
         <w:pStyle w:val="Listenabsatz"/>
         <w:numPr>
-          <w:ilvl w:val="2"/>
-          <w:numId w:val="2"/>
-        </w:numPr>
-        <w:pPrChange w:id="4" w:author="ksiala" w:date="2019-07-29T18:22:00Z">
-          <w:pPr>
-            <w:pStyle w:val="Listenabsatz"/>
-            <w:numPr>
-              <w:ilvl w:val="1"/>
-              <w:numId w:val="2"/>
-            </w:numPr>
-            <w:ind w:left="1440" w:hanging="360"/>
-          </w:pPr>
-        </w:pPrChange>
-      </w:pPr>
-      <w:del w:id="5" w:author="ksiala" w:date="2019-07-29T18:22:00Z">
-        <w:r>
-          <w:delText>Executive summary of the different parts of the documentation</w:delText>
-        </w:r>
-      </w:del>
-    </w:p>
-    <w:p>
-      <w:pPr>
-        <w:pStyle w:val="Listenabsatz"/>
-        <w:numPr>
-          <w:ilvl w:val="2"/>
-          <w:numId w:val="2"/>
-        </w:numPr>
-        <w:rPr>
-          <w:del w:id="6" w:author="ksiala" w:date="2019-07-29T18:22:00Z"/>
-        </w:rPr>
-      </w:pPr>
-      <w:del w:id="7" w:author="ksiala" w:date="2019-07-29T18:22:00Z">
-        <w:r>
-          <w:delText>User’s manual for fast setup:</w:delText>
-        </w:r>
-      </w:del>
-    </w:p>
-    <w:p>
-      <w:pPr>
-        <w:pStyle w:val="Listenabsatz"/>
-        <w:numPr>
-          <w:ilvl w:val="3"/>
-          <w:numId w:val="2"/>
-        </w:numPr>
-        <w:rPr>
-          <w:del w:id="8" w:author="ksiala" w:date="2019-07-29T18:22:00Z"/>
-        </w:rPr>
-      </w:pPr>
-      <w:del w:id="9" w:author="ksiala" w:date="2019-07-29T18:22:00Z">
-        <w:r>
-          <w:delText>What are the parameters to consider in config.py?</w:delText>
-        </w:r>
-      </w:del>
-    </w:p>
-    <w:p>
-      <w:pPr>
-        <w:pStyle w:val="Listenabsatz"/>
-        <w:numPr>
-          <w:ilvl w:val="3"/>
-          <w:numId w:val="2"/>
-        </w:numPr>
-        <w:rPr>
-          <w:del w:id="10" w:author="ksiala" w:date="2019-07-29T18:22:00Z"/>
-        </w:rPr>
-      </w:pPr>
-      <w:del w:id="11" w:author="ksiala" w:date="2019-07-29T18:22:00Z">
-        <w:r>
-          <w:delText>Main Inputs for the script</w:delText>
-        </w:r>
-      </w:del>
-    </w:p>
-    <w:p>
-      <w:pPr>
-        <w:pStyle w:val="Listenabsatz"/>
-        <w:numPr>
-          <w:ilvl w:val="3"/>
-          <w:numId w:val="2"/>
-        </w:numPr>
-        <w:rPr>
-          <w:del w:id="12" w:author="ksiala" w:date="2019-07-29T18:22:00Z"/>
-        </w:rPr>
-      </w:pPr>
-      <w:del w:id="13" w:author="ksiala" w:date="2019-07-29T18:22:00Z">
-        <w:r>
-          <w:delText>Output description for each main function and the required order that they need to be run in</w:delText>
-        </w:r>
-      </w:del>
-    </w:p>
-    <w:p>
-      <w:pPr>
-        <w:pStyle w:val="Listenabsatz"/>
-        <w:numPr>
-          <w:ilvl w:val="2"/>
-          <w:numId w:val="2"/>
-        </w:numPr>
-        <w:rPr>
-          <w:del w:id="14" w:author="ksiala" w:date="2019-07-29T18:22:00Z"/>
-        </w:rPr>
-      </w:pPr>
-      <w:del w:id="15" w:author="ksiala" w:date="2019-07-29T18:22:00Z">
-        <w:r>
-          <w:delText>Implementation</w:delText>
-        </w:r>
-      </w:del>
-    </w:p>
-    <w:p>
-      <w:pPr>
-        <w:pStyle w:val="Listenabsatz"/>
-        <w:numPr>
-          <w:ilvl w:val="3"/>
-          <w:numId w:val="2"/>
-        </w:numPr>
-        <w:rPr>
-          <w:del w:id="16" w:author="ksiala" w:date="2019-07-29T18:22:00Z"/>
-          <w:moveFrom w:id="17" w:author="ksiala" w:date="2019-07-29T18:20:00Z"/>
-        </w:rPr>
-      </w:pPr>
-      <w:moveFromRangeStart w:id="18" w:author="ksiala" w:date="2019-07-29T18:20:00Z" w:name="move15316824"/>
-      <w:moveFrom w:id="19" w:author="ksiala" w:date="2019-07-29T18:20:00Z">
-        <w:del w:id="20" w:author="ksiala" w:date="2019-07-29T18:22:00Z">
-          <w:r>
-            <w:delText>FLH</w:delText>
-          </w:r>
-        </w:del>
-      </w:moveFrom>
-    </w:p>
-    <w:p>
-      <w:pPr>
-        <w:pStyle w:val="Listenabsatz"/>
-        <w:numPr>
-          <w:ilvl w:val="3"/>
-          <w:numId w:val="2"/>
-        </w:numPr>
-        <w:rPr>
-          <w:del w:id="21" w:author="ksiala" w:date="2019-07-29T18:22:00Z"/>
-          <w:moveFrom w:id="22" w:author="ksiala" w:date="2019-07-29T18:20:00Z"/>
-        </w:rPr>
-      </w:pPr>
-      <w:moveFrom w:id="23" w:author="ksiala" w:date="2019-07-29T18:20:00Z">
-        <w:del w:id="24" w:author="ksiala" w:date="2019-07-29T18:22:00Z">
-          <w:r>
-            <w:delText>Quantiles</w:delText>
-          </w:r>
-        </w:del>
-      </w:moveFrom>
-    </w:p>
-    <w:p>
-      <w:pPr>
-        <w:pStyle w:val="Listenabsatz"/>
-        <w:numPr>
-          <w:ilvl w:val="3"/>
-          <w:numId w:val="2"/>
-        </w:numPr>
-        <w:rPr>
-          <w:del w:id="25" w:author="ksiala" w:date="2019-07-29T18:22:00Z"/>
-          <w:moveFrom w:id="26" w:author="ksiala" w:date="2019-07-29T18:20:00Z"/>
-        </w:rPr>
-      </w:pPr>
-      <w:moveFrom w:id="27" w:author="ksiala" w:date="2019-07-29T18:20:00Z">
-        <w:del w:id="28" w:author="ksiala" w:date="2019-07-29T18:22:00Z">
-          <w:r>
-            <w:delText>Regression</w:delText>
-          </w:r>
-        </w:del>
-      </w:moveFrom>
-    </w:p>
-    <w:p>
-      <w:pPr>
-        <w:pStyle w:val="Listenabsatz"/>
-        <w:numPr>
-          <w:ilvl w:val="3"/>
-          <w:numId w:val="2"/>
-        </w:numPr>
-        <w:rPr>
-          <w:del w:id="29" w:author="ksiala" w:date="2019-07-29T18:22:00Z"/>
-          <w:moveFrom w:id="30" w:author="ksiala" w:date="2019-07-29T18:20:00Z"/>
-        </w:rPr>
-      </w:pPr>
-      <w:moveFrom w:id="31" w:author="ksiala" w:date="2019-07-29T18:20:00Z">
-        <w:del w:id="32" w:author="ksiala" w:date="2019-07-29T18:22:00Z">
-          <w:r>
-            <w:delText>…</w:delText>
-          </w:r>
-        </w:del>
-      </w:moveFrom>
-    </w:p>
-    <w:moveFromRangeEnd w:id="18"/>
-    <w:p>
-      <w:pPr>
-        <w:pStyle w:val="Listenabsatz"/>
-        <w:numPr>
-          <w:ilvl w:val="2"/>
-          <w:numId w:val="2"/>
-        </w:numPr>
-        <w:rPr>
-          <w:del w:id="33" w:author="ksiala" w:date="2019-07-29T18:22:00Z"/>
-        </w:rPr>
-      </w:pPr>
-      <w:del w:id="34" w:author="ksiala" w:date="2019-07-29T18:22:00Z">
-        <w:r>
-          <w:delText>The theory</w:delText>
-        </w:r>
-      </w:del>
-    </w:p>
-    <w:p>
-      <w:pPr>
-        <w:pStyle w:val="Listenabsatz"/>
-        <w:numPr>
-          <w:ilvl w:val="3"/>
-          <w:numId w:val="2"/>
-        </w:numPr>
-        <w:rPr>
-          <w:moveFrom w:id="35" w:author="ksiala" w:date="2019-07-29T18:21:00Z"/>
-        </w:rPr>
-      </w:pPr>
-      <w:moveFromRangeStart w:id="36" w:author="ksiala" w:date="2019-07-29T18:21:00Z" w:name="move15316892"/>
-      <w:moveFrom w:id="37" w:author="ksiala" w:date="2019-07-29T18:21:00Z">
-        <w:r>
-          <w:t>Solar</w:t>
-        </w:r>
-      </w:moveFrom>
-    </w:p>
-    <w:p>
-      <w:pPr>
-        <w:pStyle w:val="Listenabsatz"/>
-        <w:numPr>
-          <w:ilvl w:val="4"/>
-          <w:numId w:val="2"/>
-        </w:numPr>
-        <w:rPr>
-          <w:moveFrom w:id="38" w:author="ksiala" w:date="2019-07-29T18:21:00Z"/>
-        </w:rPr>
-      </w:pPr>
-      <w:moveFrom w:id="39" w:author="ksiala" w:date="2019-07-29T18:21:00Z">
-        <w:r>
-          <w:t>Inputs</w:t>
-        </w:r>
-      </w:moveFrom>
-    </w:p>
-    <w:p>
-      <w:pPr>
-        <w:pStyle w:val="Listenabsatz"/>
-        <w:numPr>
-          <w:ilvl w:val="4"/>
-          <w:numId w:val="2"/>
-        </w:numPr>
-        <w:rPr>
-          <w:moveFrom w:id="40" w:author="ksiala" w:date="2019-07-29T18:21:00Z"/>
-        </w:rPr>
-      </w:pPr>
-      <w:moveFrom w:id="41" w:author="ksiala" w:date="2019-07-29T18:21:00Z">
-        <w:r>
-          <w:t>Main equations</w:t>
-        </w:r>
-      </w:moveFrom>
-    </w:p>
-    <w:p>
-      <w:pPr>
-        <w:pStyle w:val="Listenabsatz"/>
-        <w:numPr>
-          <w:ilvl w:val="4"/>
-          <w:numId w:val="2"/>
-        </w:numPr>
-        <w:rPr>
-          <w:moveFrom w:id="42" w:author="ksiala" w:date="2019-07-29T18:21:00Z"/>
-        </w:rPr>
-      </w:pPr>
-      <w:moveFrom w:id="43" w:author="ksiala" w:date="2019-07-29T18:21:00Z">
-        <w:r>
-          <w:t>Output</w:t>
-        </w:r>
-      </w:moveFrom>
-    </w:p>
-    <w:p>
-      <w:pPr>
-        <w:pStyle w:val="Listenabsatz"/>
-        <w:numPr>
-          <w:ilvl w:val="3"/>
-          <w:numId w:val="2"/>
-        </w:numPr>
-        <w:rPr>
-          <w:moveFrom w:id="44" w:author="ksiala" w:date="2019-07-29T18:21:00Z"/>
-        </w:rPr>
-      </w:pPr>
-      <w:moveFrom w:id="45" w:author="ksiala" w:date="2019-07-29T18:21:00Z">
-        <w:r>
-          <w:t>Wind</w:t>
-        </w:r>
-      </w:moveFrom>
-    </w:p>
-    <w:p>
-      <w:pPr>
-        <w:pStyle w:val="Listenabsatz"/>
-        <w:numPr>
-          <w:ilvl w:val="4"/>
-          <w:numId w:val="2"/>
-        </w:numPr>
-        <w:rPr>
-          <w:moveFrom w:id="46" w:author="ksiala" w:date="2019-07-29T18:21:00Z"/>
-        </w:rPr>
-      </w:pPr>
-      <w:moveFrom w:id="47" w:author="ksiala" w:date="2019-07-29T18:21:00Z">
-        <w:r>
-          <w:t>Inputs</w:t>
-        </w:r>
-      </w:moveFrom>
-    </w:p>
-    <w:p>
-      <w:pPr>
-        <w:pStyle w:val="Listenabsatz"/>
-        <w:numPr>
-          <w:ilvl w:val="4"/>
-          <w:numId w:val="2"/>
-        </w:numPr>
-        <w:rPr>
-          <w:moveFrom w:id="48" w:author="ksiala" w:date="2019-07-29T18:21:00Z"/>
-        </w:rPr>
-      </w:pPr>
-      <w:moveFrom w:id="49" w:author="ksiala" w:date="2019-07-29T18:21:00Z">
-        <w:r>
-          <w:t>Main equations</w:t>
-        </w:r>
-      </w:moveFrom>
-    </w:p>
-    <w:p>
-      <w:pPr>
-        <w:pStyle w:val="Listenabsatz"/>
-        <w:numPr>
-          <w:ilvl w:val="4"/>
-          <w:numId w:val="2"/>
-        </w:numPr>
-        <w:rPr>
-          <w:moveFrom w:id="50" w:author="ksiala" w:date="2019-07-29T18:21:00Z"/>
-        </w:rPr>
-      </w:pPr>
-      <w:moveFrom w:id="51" w:author="ksiala" w:date="2019-07-29T18:21:00Z">
-        <w:r>
-          <w:t>Output</w:t>
-        </w:r>
-      </w:moveFrom>
-    </w:p>
-    <w:moveFromRangeEnd w:id="36"/>
-    <w:p>
-      <w:pPr>
-        <w:pStyle w:val="Listenabsatz"/>
-        <w:numPr>
           <w:ilvl w:val="1"/>
           <w:numId w:val="2"/>
         </w:numPr>
@@ -465,9 +104,6 @@
           <w:ilvl w:val="0"/>
           <w:numId w:val="2"/>
         </w:numPr>
-        <w:rPr>
-          <w:ins w:id="52" w:author="ksiala" w:date="2019-07-29T18:18:00Z"/>
-        </w:rPr>
       </w:pPr>
       <w:r>
         <w:t>User’s manual for fast setup</w:t>
@@ -480,21 +116,10 @@
           <w:ilvl w:val="0"/>
           <w:numId w:val="4"/>
         </w:numPr>
-        <w:rPr>
-          <w:ins w:id="53" w:author="ksiala" w:date="2019-07-29T18:18:00Z"/>
-        </w:rPr>
-      </w:pPr>
-      <w:ins w:id="54" w:author="ksiala" w:date="2019-07-29T18:18:00Z">
-        <w:r>
-          <w:t>P</w:t>
-        </w:r>
-        <w:r>
-          <w:t xml:space="preserve">arameters </w:t>
-        </w:r>
-        <w:r>
-          <w:t>in config.py</w:t>
-        </w:r>
-      </w:ins>
+      </w:pPr>
+      <w:r>
+        <w:t>Parameters in config.py</w:t>
+      </w:r>
     </w:p>
     <w:p>
       <w:pPr>
@@ -503,15 +128,10 @@
           <w:ilvl w:val="0"/>
           <w:numId w:val="4"/>
         </w:numPr>
-        <w:rPr>
-          <w:ins w:id="55" w:author="ksiala" w:date="2019-07-29T18:18:00Z"/>
-        </w:rPr>
-      </w:pPr>
-      <w:ins w:id="56" w:author="ksiala" w:date="2019-07-29T18:18:00Z">
-        <w:r>
-          <w:t>Inputs</w:t>
-        </w:r>
-      </w:ins>
+      </w:pPr>
+      <w:r>
+        <w:t>Inputs</w:t>
+      </w:r>
     </w:p>
     <w:p>
       <w:pPr>
@@ -520,29 +140,10 @@
           <w:ilvl w:val="0"/>
           <w:numId w:val="4"/>
         </w:numPr>
-        <w:rPr>
-          <w:ins w:id="57" w:author="ksiala" w:date="2019-07-29T18:19:00Z"/>
-        </w:rPr>
-        <w:pPrChange w:id="58" w:author="ksiala" w:date="2019-07-29T18:18:00Z">
-          <w:pPr>
-            <w:pStyle w:val="Listenabsatz"/>
-            <w:numPr>
-              <w:numId w:val="2"/>
-            </w:numPr>
-            <w:ind w:left="1080" w:hanging="720"/>
-          </w:pPr>
-        </w:pPrChange>
-      </w:pPr>
-      <w:ins w:id="59" w:author="ksiala" w:date="2019-07-29T18:18:00Z">
-        <w:r>
-          <w:t>Output</w:t>
-        </w:r>
-      </w:ins>
-      <w:ins w:id="60" w:author="ksiala" w:date="2019-07-29T18:19:00Z">
-        <w:r>
-          <w:t>s</w:t>
-        </w:r>
-      </w:ins>
+      </w:pPr>
+      <w:r>
+        <w:t>Outputs</w:t>
+      </w:r>
     </w:p>
     <w:p>
       <w:pPr>
@@ -551,21 +152,10 @@
           <w:ilvl w:val="0"/>
           <w:numId w:val="4"/>
         </w:numPr>
-        <w:pPrChange w:id="61" w:author="ksiala" w:date="2019-07-29T18:18:00Z">
-          <w:pPr>
-            <w:pStyle w:val="Listenabsatz"/>
-            <w:numPr>
-              <w:numId w:val="2"/>
-            </w:numPr>
-            <w:ind w:left="1080" w:hanging="720"/>
-          </w:pPr>
-        </w:pPrChange>
-      </w:pPr>
-      <w:ins w:id="62" w:author="ksiala" w:date="2019-07-29T18:19:00Z">
-        <w:r>
-          <w:t>Recommended use</w:t>
-        </w:r>
-      </w:ins>
+      </w:pPr>
+      <w:r>
+        <w:t>Recommended use</w:t>
+      </w:r>
     </w:p>
     <w:p>
       <w:pPr>
@@ -574,9 +164,6 @@
           <w:ilvl w:val="0"/>
           <w:numId w:val="2"/>
         </w:numPr>
-        <w:rPr>
-          <w:ins w:id="63" w:author="ksiala" w:date="2019-07-29T18:20:00Z"/>
-        </w:rPr>
       </w:pPr>
       <w:r>
         <w:t>Implementation</w:t>
@@ -589,26 +176,10 @@
           <w:ilvl w:val="1"/>
           <w:numId w:val="2"/>
         </w:numPr>
-        <w:rPr>
-          <w:moveTo w:id="64" w:author="ksiala" w:date="2019-07-29T18:20:00Z"/>
-        </w:rPr>
-        <w:pPrChange w:id="65" w:author="ksiala" w:date="2019-07-29T18:20:00Z">
-          <w:pPr>
-            <w:pStyle w:val="Listenabsatz"/>
-            <w:numPr>
-              <w:ilvl w:val="3"/>
-              <w:numId w:val="2"/>
-            </w:numPr>
-            <w:ind w:left="2880" w:hanging="360"/>
-          </w:pPr>
-        </w:pPrChange>
-      </w:pPr>
-      <w:moveToRangeStart w:id="66" w:author="ksiala" w:date="2019-07-29T18:20:00Z" w:name="move15316824"/>
-      <w:moveTo w:id="67" w:author="ksiala" w:date="2019-07-29T18:20:00Z">
-        <w:r>
-          <w:t>FLH</w:t>
-        </w:r>
-      </w:moveTo>
+      </w:pPr>
+      <w:r>
+        <w:t>FLH</w:t>
+      </w:r>
     </w:p>
     <w:p>
       <w:pPr>
@@ -617,25 +188,10 @@
           <w:ilvl w:val="1"/>
           <w:numId w:val="2"/>
         </w:numPr>
-        <w:rPr>
-          <w:moveTo w:id="68" w:author="ksiala" w:date="2019-07-29T18:20:00Z"/>
-        </w:rPr>
-        <w:pPrChange w:id="69" w:author="ksiala" w:date="2019-07-29T18:20:00Z">
-          <w:pPr>
-            <w:pStyle w:val="Listenabsatz"/>
-            <w:numPr>
-              <w:ilvl w:val="3"/>
-              <w:numId w:val="2"/>
-            </w:numPr>
-            <w:ind w:left="2880" w:hanging="360"/>
-          </w:pPr>
-        </w:pPrChange>
-      </w:pPr>
-      <w:moveTo w:id="70" w:author="ksiala" w:date="2019-07-29T18:20:00Z">
-        <w:r>
-          <w:t>Quantiles</w:t>
-        </w:r>
-      </w:moveTo>
+      </w:pPr>
+      <w:r>
+        <w:t>Quantiles</w:t>
+      </w:r>
     </w:p>
     <w:p>
       <w:pPr>
@@ -644,25 +200,10 @@
           <w:ilvl w:val="1"/>
           <w:numId w:val="2"/>
         </w:numPr>
-        <w:rPr>
-          <w:del w:id="71" w:author="ksiala" w:date="2019-07-29T18:20:00Z"/>
-        </w:rPr>
-        <w:pPrChange w:id="72" w:author="ksiala" w:date="2019-07-29T18:20:00Z">
-          <w:pPr>
-            <w:pStyle w:val="Listenabsatz"/>
-            <w:numPr>
-              <w:ilvl w:val="3"/>
-              <w:numId w:val="2"/>
-            </w:numPr>
-            <w:ind w:left="2880" w:hanging="360"/>
-          </w:pPr>
-        </w:pPrChange>
-      </w:pPr>
-      <w:moveTo w:id="73" w:author="ksiala" w:date="2019-07-29T18:20:00Z">
-        <w:r>
-          <w:t>Regression</w:t>
-        </w:r>
-      </w:moveTo>
+      </w:pPr>
+      <w:r>
+        <w:t>Regression</w:t>
+      </w:r>
     </w:p>
     <w:p>
       <w:pPr>
@@ -671,21 +212,12 @@
           <w:ilvl w:val="1"/>
           <w:numId w:val="2"/>
         </w:numPr>
-        <w:rPr>
-          <w:ins w:id="74" w:author="ksiala" w:date="2019-07-29T18:20:00Z"/>
-          <w:moveTo w:id="75" w:author="ksiala" w:date="2019-07-29T18:20:00Z"/>
-        </w:rPr>
-        <w:pPrChange w:id="76" w:author="ksiala" w:date="2019-07-29T18:20:00Z">
-          <w:pPr>
-            <w:pStyle w:val="Listenabsatz"/>
-            <w:numPr>
-              <w:ilvl w:val="3"/>
-              <w:numId w:val="2"/>
-            </w:numPr>
-            <w:ind w:left="2880" w:hanging="360"/>
-          </w:pPr>
-        </w:pPrChange>
-      </w:pPr>
+      </w:pPr>
+      <w:r>
+        <w:t>…</w:t>
+      </w:r>
+      <w:bookmarkStart w:id="0" w:name="_GoBack"/>
+      <w:bookmarkEnd w:id="0"/>
     </w:p>
     <w:p>
       <w:pPr>
@@ -694,34 +226,41 @@
           <w:ilvl w:val="1"/>
           <w:numId w:val="2"/>
         </w:numPr>
-        <w:rPr>
-          <w:moveTo w:id="77" w:author="ksiala" w:date="2019-07-29T18:20:00Z"/>
-        </w:rPr>
-        <w:pPrChange w:id="78" w:author="ksiala" w:date="2019-07-29T18:20:00Z">
-          <w:pPr>
-            <w:pStyle w:val="Listenabsatz"/>
-            <w:numPr>
-              <w:ilvl w:val="3"/>
-              <w:numId w:val="2"/>
-            </w:numPr>
-            <w:ind w:left="2880" w:hanging="360"/>
-          </w:pPr>
-        </w:pPrChange>
-      </w:pPr>
-      <w:ins w:id="79" w:author="ksiala" w:date="2019-07-29T18:20:00Z">
-        <w:r>
-          <w:t>…</w:t>
-        </w:r>
-      </w:ins>
-      <w:moveTo w:id="80" w:author="ksiala" w:date="2019-07-29T18:20:00Z">
-        <w:del w:id="81" w:author="ksiala" w:date="2019-07-29T18:20:00Z">
-          <w:r>
-            <w:delText>…</w:delText>
-          </w:r>
-        </w:del>
-      </w:moveTo>
-    </w:p>
-    <w:moveToRangeEnd w:id="66"/>
+      </w:pPr>
+      <w:r>
+        <w:t>Helping functions</w:t>
+      </w:r>
+    </w:p>
+    <w:p>
+      <w:pPr>
+        <w:pStyle w:val="Listenabsatz"/>
+        <w:numPr>
+          <w:ilvl w:val="2"/>
+          <w:numId w:val="2"/>
+        </w:numPr>
+      </w:pPr>
+      <w:r>
+        <w:t>…</w:t>
+      </w:r>
+    </w:p>
+    <w:p>
+      <w:pPr>
+        <w:pStyle w:val="Listenabsatz"/>
+        <w:numPr>
+          <w:ilvl w:val="0"/>
+          <w:numId w:val="2"/>
+        </w:numPr>
+      </w:pPr>
+      <w:r>
+        <w:t>T</w:t>
+      </w:r>
+      <w:r>
+        <w:t>heor</w:t>
+      </w:r>
+      <w:r>
+        <w:t>etical background</w:t>
+      </w:r>
+    </w:p>
     <w:p>
       <w:pPr>
         <w:pStyle w:val="Listenabsatz"/>
@@ -729,24 +268,10 @@
           <w:ilvl w:val="1"/>
           <w:numId w:val="2"/>
         </w:numPr>
-        <w:rPr>
-          <w:ins w:id="82" w:author="ksiala" w:date="2019-07-29T18:20:00Z"/>
-        </w:rPr>
-        <w:pPrChange w:id="83" w:author="ksiala" w:date="2019-07-29T18:20:00Z">
-          <w:pPr>
-            <w:pStyle w:val="Listenabsatz"/>
-            <w:numPr>
-              <w:numId w:val="2"/>
-            </w:numPr>
-            <w:ind w:left="1080" w:hanging="720"/>
-          </w:pPr>
-        </w:pPrChange>
-      </w:pPr>
-      <w:ins w:id="84" w:author="ksiala" w:date="2019-07-29T18:20:00Z">
-        <w:r>
-          <w:t>Helping functions</w:t>
-        </w:r>
-      </w:ins>
+      </w:pPr>
+      <w:r>
+        <w:t>Solar</w:t>
+      </w:r>
     </w:p>
     <w:p>
       <w:pPr>
@@ -755,51 +280,34 @@
           <w:ilvl w:val="2"/>
           <w:numId w:val="2"/>
         </w:numPr>
-        <w:pPrChange w:id="85" w:author="ksiala" w:date="2019-07-29T18:20:00Z">
-          <w:pPr>
-            <w:pStyle w:val="Listenabsatz"/>
-            <w:numPr>
-              <w:numId w:val="2"/>
-            </w:numPr>
-            <w:ind w:left="1080" w:hanging="720"/>
-          </w:pPr>
-        </w:pPrChange>
-      </w:pPr>
-      <w:ins w:id="86" w:author="ksiala" w:date="2019-07-29T18:20:00Z">
-        <w:r>
-          <w:t>…</w:t>
-        </w:r>
-      </w:ins>
-    </w:p>
-    <w:p>
-      <w:pPr>
-        <w:pStyle w:val="Listenabsatz"/>
-        <w:numPr>
-          <w:ilvl w:val="0"/>
-          <w:numId w:val="2"/>
-        </w:numPr>
-        <w:rPr>
-          <w:ins w:id="87" w:author="ksiala" w:date="2019-07-29T18:21:00Z"/>
-        </w:rPr>
-      </w:pPr>
-      <w:del w:id="88" w:author="ksiala" w:date="2019-07-29T18:20:00Z">
-        <w:r>
-          <w:delText>The t</w:delText>
-        </w:r>
-      </w:del>
-      <w:ins w:id="89" w:author="ksiala" w:date="2019-07-29T18:20:00Z">
-        <w:r>
-          <w:t>T</w:t>
-        </w:r>
-      </w:ins>
-      <w:r>
-        <w:t>heor</w:t>
-      </w:r>
-      <w:ins w:id="90" w:author="ksiala" w:date="2019-07-29T18:21:00Z">
-        <w:r>
-          <w:t>etical background</w:t>
-        </w:r>
-      </w:ins>
+      </w:pPr>
+      <w:r>
+        <w:t>Inputs</w:t>
+      </w:r>
+    </w:p>
+    <w:p>
+      <w:pPr>
+        <w:pStyle w:val="Listenabsatz"/>
+        <w:numPr>
+          <w:ilvl w:val="2"/>
+          <w:numId w:val="2"/>
+        </w:numPr>
+      </w:pPr>
+      <w:r>
+        <w:t>Main equations</w:t>
+      </w:r>
+    </w:p>
+    <w:p>
+      <w:pPr>
+        <w:pStyle w:val="Listenabsatz"/>
+        <w:numPr>
+          <w:ilvl w:val="2"/>
+          <w:numId w:val="2"/>
+        </w:numPr>
+      </w:pPr>
+      <w:r>
+        <w:t>Outputs</w:t>
+      </w:r>
     </w:p>
     <w:p>
       <w:pPr>
@@ -808,26 +316,10 @@
           <w:ilvl w:val="1"/>
           <w:numId w:val="2"/>
         </w:numPr>
-        <w:rPr>
-          <w:moveTo w:id="91" w:author="ksiala" w:date="2019-07-29T18:21:00Z"/>
-        </w:rPr>
-        <w:pPrChange w:id="92" w:author="ksiala" w:date="2019-07-29T18:21:00Z">
-          <w:pPr>
-            <w:pStyle w:val="Listenabsatz"/>
-            <w:numPr>
-              <w:ilvl w:val="3"/>
-              <w:numId w:val="2"/>
-            </w:numPr>
-            <w:ind w:left="2880" w:hanging="360"/>
-          </w:pPr>
-        </w:pPrChange>
-      </w:pPr>
-      <w:moveToRangeStart w:id="93" w:author="ksiala" w:date="2019-07-29T18:21:00Z" w:name="move15316892"/>
-      <w:moveTo w:id="94" w:author="ksiala" w:date="2019-07-29T18:21:00Z">
-        <w:r>
-          <w:t>Solar</w:t>
-        </w:r>
-      </w:moveTo>
+      </w:pPr>
+      <w:r>
+        <w:t>Wind</w:t>
+      </w:r>
     </w:p>
     <w:p>
       <w:pPr>
@@ -836,25 +328,10 @@
           <w:ilvl w:val="2"/>
           <w:numId w:val="2"/>
         </w:numPr>
-        <w:rPr>
-          <w:moveTo w:id="95" w:author="ksiala" w:date="2019-07-29T18:21:00Z"/>
-        </w:rPr>
-        <w:pPrChange w:id="96" w:author="ksiala" w:date="2019-07-29T18:21:00Z">
-          <w:pPr>
-            <w:pStyle w:val="Listenabsatz"/>
-            <w:numPr>
-              <w:ilvl w:val="4"/>
-              <w:numId w:val="2"/>
-            </w:numPr>
-            <w:ind w:left="3600" w:hanging="360"/>
-          </w:pPr>
-        </w:pPrChange>
-      </w:pPr>
-      <w:moveTo w:id="97" w:author="ksiala" w:date="2019-07-29T18:21:00Z">
-        <w:r>
-          <w:t>Inputs</w:t>
-        </w:r>
-      </w:moveTo>
+      </w:pPr>
+      <w:r>
+        <w:t>Inputs</w:t>
+      </w:r>
     </w:p>
     <w:p>
       <w:pPr>
@@ -863,25 +340,10 @@
           <w:ilvl w:val="2"/>
           <w:numId w:val="2"/>
         </w:numPr>
-        <w:rPr>
-          <w:moveTo w:id="98" w:author="ksiala" w:date="2019-07-29T18:21:00Z"/>
-        </w:rPr>
-        <w:pPrChange w:id="99" w:author="ksiala" w:date="2019-07-29T18:21:00Z">
-          <w:pPr>
-            <w:pStyle w:val="Listenabsatz"/>
-            <w:numPr>
-              <w:ilvl w:val="4"/>
-              <w:numId w:val="2"/>
-            </w:numPr>
-            <w:ind w:left="3600" w:hanging="360"/>
-          </w:pPr>
-        </w:pPrChange>
-      </w:pPr>
-      <w:moveTo w:id="100" w:author="ksiala" w:date="2019-07-29T18:21:00Z">
-        <w:r>
-          <w:t>Main equations</w:t>
-        </w:r>
-      </w:moveTo>
+      </w:pPr>
+      <w:r>
+        <w:t>Main equations</w:t>
+      </w:r>
     </w:p>
     <w:p>
       <w:pPr>
@@ -890,224 +352,18 @@
           <w:ilvl w:val="2"/>
           <w:numId w:val="2"/>
         </w:numPr>
-        <w:rPr>
-          <w:moveTo w:id="101" w:author="ksiala" w:date="2019-07-29T18:21:00Z"/>
-        </w:rPr>
-        <w:pPrChange w:id="102" w:author="ksiala" w:date="2019-07-29T18:21:00Z">
-          <w:pPr>
-            <w:pStyle w:val="Listenabsatz"/>
-            <w:numPr>
-              <w:ilvl w:val="4"/>
-              <w:numId w:val="2"/>
-            </w:numPr>
-            <w:ind w:left="3600" w:hanging="360"/>
-          </w:pPr>
-        </w:pPrChange>
-      </w:pPr>
-      <w:moveTo w:id="103" w:author="ksiala" w:date="2019-07-29T18:21:00Z">
-        <w:r>
-          <w:t>Output</w:t>
-        </w:r>
-      </w:moveTo>
-      <w:ins w:id="104" w:author="ksiala" w:date="2019-07-29T18:21:00Z">
-        <w:r>
-          <w:t>s</w:t>
-        </w:r>
-      </w:ins>
-    </w:p>
-    <w:p>
-      <w:pPr>
-        <w:pStyle w:val="Listenabsatz"/>
-        <w:numPr>
-          <w:ilvl w:val="1"/>
-          <w:numId w:val="2"/>
-        </w:numPr>
-        <w:rPr>
-          <w:moveTo w:id="105" w:author="ksiala" w:date="2019-07-29T18:21:00Z"/>
-        </w:rPr>
-        <w:pPrChange w:id="106" w:author="ksiala" w:date="2019-07-29T18:21:00Z">
-          <w:pPr>
-            <w:pStyle w:val="Listenabsatz"/>
-            <w:numPr>
-              <w:ilvl w:val="3"/>
-              <w:numId w:val="2"/>
-            </w:numPr>
-            <w:ind w:left="2880" w:hanging="360"/>
-          </w:pPr>
-        </w:pPrChange>
-      </w:pPr>
-      <w:moveTo w:id="107" w:author="ksiala" w:date="2019-07-29T18:21:00Z">
-        <w:r>
-          <w:t>Wind</w:t>
-        </w:r>
-      </w:moveTo>
-    </w:p>
-    <w:p>
-      <w:pPr>
-        <w:pStyle w:val="Listenabsatz"/>
-        <w:numPr>
-          <w:ilvl w:val="2"/>
-          <w:numId w:val="2"/>
-        </w:numPr>
-        <w:rPr>
-          <w:moveTo w:id="108" w:author="ksiala" w:date="2019-07-29T18:21:00Z"/>
-        </w:rPr>
-        <w:pPrChange w:id="109" w:author="ksiala" w:date="2019-07-29T18:21:00Z">
-          <w:pPr>
-            <w:pStyle w:val="Listenabsatz"/>
-            <w:numPr>
-              <w:ilvl w:val="4"/>
-              <w:numId w:val="2"/>
-            </w:numPr>
-            <w:ind w:left="3600" w:hanging="360"/>
-          </w:pPr>
-        </w:pPrChange>
-      </w:pPr>
-      <w:moveTo w:id="110" w:author="ksiala" w:date="2019-07-29T18:21:00Z">
-        <w:r>
-          <w:t>Inputs</w:t>
-        </w:r>
-      </w:moveTo>
-    </w:p>
-    <w:p>
-      <w:pPr>
-        <w:pStyle w:val="Listenabsatz"/>
-        <w:numPr>
-          <w:ilvl w:val="2"/>
-          <w:numId w:val="2"/>
-        </w:numPr>
-        <w:rPr>
-          <w:moveTo w:id="111" w:author="ksiala" w:date="2019-07-29T18:21:00Z"/>
-        </w:rPr>
-        <w:pPrChange w:id="112" w:author="ksiala" w:date="2019-07-29T18:21:00Z">
-          <w:pPr>
-            <w:pStyle w:val="Listenabsatz"/>
-            <w:numPr>
-              <w:ilvl w:val="4"/>
-              <w:numId w:val="2"/>
-            </w:numPr>
-            <w:ind w:left="3600" w:hanging="360"/>
-          </w:pPr>
-        </w:pPrChange>
-      </w:pPr>
-      <w:moveTo w:id="113" w:author="ksiala" w:date="2019-07-29T18:21:00Z">
-        <w:r>
-          <w:t>Main equations</w:t>
-        </w:r>
-      </w:moveTo>
-    </w:p>
-    <w:p>
-      <w:pPr>
-        <w:pStyle w:val="Listenabsatz"/>
-        <w:numPr>
-          <w:ilvl w:val="2"/>
-          <w:numId w:val="2"/>
-        </w:numPr>
-        <w:rPr>
-          <w:del w:id="114" w:author="ksiala" w:date="2019-07-29T18:21:00Z"/>
-          <w:moveTo w:id="115" w:author="ksiala" w:date="2019-07-29T18:21:00Z"/>
-        </w:rPr>
-        <w:pPrChange w:id="116" w:author="ksiala" w:date="2019-07-29T18:21:00Z">
-          <w:pPr>
-            <w:pStyle w:val="Listenabsatz"/>
-            <w:numPr>
-              <w:ilvl w:val="4"/>
-              <w:numId w:val="2"/>
-            </w:numPr>
-            <w:ind w:left="3600" w:hanging="360"/>
-          </w:pPr>
-        </w:pPrChange>
-      </w:pPr>
-      <w:moveTo w:id="117" w:author="ksiala" w:date="2019-07-29T18:21:00Z">
-        <w:r>
-          <w:t>Output</w:t>
-        </w:r>
-      </w:moveTo>
-    </w:p>
-    <w:moveToRangeEnd w:id="93"/>
-    <w:p>
-      <w:pPr>
-        <w:pStyle w:val="Listenabsatz"/>
-        <w:numPr>
-          <w:ilvl w:val="2"/>
-          <w:numId w:val="2"/>
-        </w:numPr>
-        <w:rPr>
-          <w:del w:id="118" w:author="ksiala" w:date="2019-07-29T18:21:00Z"/>
-        </w:rPr>
-        <w:pPrChange w:id="119" w:author="ksiala" w:date="2019-07-29T18:21:00Z">
-          <w:pPr>
-            <w:ind w:left="360"/>
-          </w:pPr>
-        </w:pPrChange>
-      </w:pPr>
-      <w:del w:id="120" w:author="ksiala" w:date="2019-07-29T18:21:00Z">
-        <w:r>
-          <w:delText>y</w:delText>
-        </w:r>
-      </w:del>
-      <w:ins w:id="121" w:author="ksiala" w:date="2019-07-29T18:21:00Z">
-        <w:r>
-          <w:t>s</w:t>
-        </w:r>
-      </w:ins>
-    </w:p>
-    <w:p>
-      <w:pPr>
-        <w:pStyle w:val="Listenabsatz"/>
-        <w:numPr>
-          <w:ilvl w:val="2"/>
-          <w:numId w:val="2"/>
-        </w:numPr>
-        <w:rPr>
-          <w:ins w:id="122" w:author="ksiala" w:date="2019-07-29T18:22:00Z"/>
-        </w:rPr>
-        <w:pPrChange w:id="123" w:author="ksiala" w:date="2019-07-29T18:21:00Z">
-          <w:pPr>
-            <w:pStyle w:val="Listenabsatz"/>
-            <w:numPr>
-              <w:numId w:val="2"/>
-            </w:numPr>
-            <w:ind w:left="1080" w:hanging="720"/>
-          </w:pPr>
-        </w:pPrChange>
-      </w:pPr>
-    </w:p>
-    <w:p>
-      <w:pPr>
-        <w:rPr>
-          <w:del w:id="124" w:author="ksiala" w:date="2019-07-29T18:21:00Z"/>
-        </w:rPr>
-        <w:pPrChange w:id="125" w:author="ksiala" w:date="2019-07-29T18:22:00Z">
-          <w:pPr/>
-        </w:pPrChange>
-      </w:pPr>
-      <w:ins w:id="126" w:author="ksiala" w:date="2019-07-29T18:22:00Z">
-        <w:r>
-          <w:t>I would put the executive summary at the beginning of each section / chapter (first page of the subsection)</w:t>
-        </w:r>
-      </w:ins>
-      <w:bookmarkStart w:id="127" w:name="_GoBack"/>
-      <w:bookmarkEnd w:id="127"/>
-      <w:del w:id="128" w:author="ksiala" w:date="2019-07-29T18:21:00Z">
-        <w:r>
-          <w:delText xml:space="preserve">We can also have a whole section with individual functions definition (with purpose, inputs and outputs). We can use this base to link to those functions when mentioned in the more literate description of the script. </w:delText>
-        </w:r>
-      </w:del>
-    </w:p>
-    <w:p>
-      <w:pPr>
-        <w:pPrChange w:id="129" w:author="ksiala" w:date="2019-07-29T18:22:00Z">
-          <w:pPr>
-            <w:ind w:left="360"/>
-          </w:pPr>
-        </w:pPrChange>
-      </w:pPr>
-      <w:del w:id="130" w:author="ksiala" w:date="2019-07-29T18:21:00Z">
-        <w:r>
-          <w:delText>…</w:delText>
-        </w:r>
-      </w:del>
+      </w:pPr>
+      <w:r>
+        <w:t>Output</w:t>
+      </w:r>
+      <w:r>
+        <w:t>s</w:t>
+      </w:r>
+    </w:p>
+    <w:p>
+      <w:r>
+        <w:t>I would put the executive summary at the beginning of each section / chapter (first page of the subsection)</w:t>
+      </w:r>
     </w:p>
     <w:sectPr>
       <w:pgSz w:w="12240" w:h="15840"/>
@@ -1510,14 +766,6 @@
     <w:abstractNumId w:val="2"/>
   </w:num>
 </w:numbering>
-</file>
-
-<file path=word/people.xml><?xml version="1.0" encoding="utf-8"?>
-<w15:people xmlns:wpc="http://schemas.microsoft.com/office/word/2010/wordprocessingCanvas" xmlns:cx="http://schemas.microsoft.com/office/drawing/2014/chartex" xmlns:cx1="http://schemas.microsoft.com/office/drawing/2015/9/8/chartex" xmlns:mc="http://schemas.openxmlformats.org/markup-compatibility/2006" xmlns:o="urn:schemas-microsoft-com:office:office" xmlns:r="http://schemas.openxmlformats.org/officeDocument/2006/relationships" xmlns:m="http://schemas.openxmlformats.org/officeDocument/2006/math" xmlns:v="urn:schemas-microsoft-com:vml" xmlns:wp14="http://schemas.microsoft.com/office/word/2010/wordprocessingDrawing" xmlns:wp="http://schemas.openxmlformats.org/drawingml/2006/wordprocessingDrawing" xmlns:w10="urn:schemas-microsoft-com:office:word" xmlns:w="http://schemas.openxmlformats.org/wordprocessingml/2006/main" xmlns:w14="http://schemas.microsoft.com/office/word/2010/wordml" xmlns:w15="http://schemas.microsoft.com/office/word/2012/wordml" xmlns:w16se="http://schemas.microsoft.com/office/word/2015/wordml/symex" xmlns:wpg="http://schemas.microsoft.com/office/word/2010/wordprocessingGroup" xmlns:wpi="http://schemas.microsoft.com/office/word/2010/wordprocessingInk" xmlns:wne="http://schemas.microsoft.com/office/word/2006/wordml" xmlns:wps="http://schemas.microsoft.com/office/word/2010/wordprocessingShape" mc:Ignorable="w14 w15 w16se wp14">
-  <w15:person w15:author="ksiala">
-    <w15:presenceInfo w15:providerId="None" w15:userId="ksiala"/>
-  </w15:person>
-</w15:people>
 </file>
 
 <file path=word/styles.xml><?xml version="1.0" encoding="utf-8"?>
@@ -1952,6 +1200,36 @@
       <w:contextualSpacing/>
     </w:pPr>
   </w:style>
+  <w:style w:type="paragraph" w:styleId="Sprechblasentext">
+    <w:name w:val="Balloon Text"/>
+    <w:basedOn w:val="Standard"/>
+    <w:link w:val="SprechblasentextZchn"/>
+    <w:uiPriority w:val="99"/>
+    <w:semiHidden/>
+    <w:unhideWhenUsed/>
+    <w:rsid w:val="00346538"/>
+    <w:pPr>
+      <w:spacing w:after="0" w:line="240" w:lineRule="auto"/>
+    </w:pPr>
+    <w:rPr>
+      <w:rFonts w:ascii="Segoe UI" w:hAnsi="Segoe UI" w:cs="Segoe UI"/>
+      <w:sz w:val="18"/>
+      <w:szCs w:val="18"/>
+    </w:rPr>
+  </w:style>
+  <w:style w:type="character" w:customStyle="1" w:styleId="SprechblasentextZchn">
+    <w:name w:val="Sprechblasentext Zchn"/>
+    <w:basedOn w:val="Absatz-Standardschriftart"/>
+    <w:link w:val="Sprechblasentext"/>
+    <w:uiPriority w:val="99"/>
+    <w:semiHidden/>
+    <w:rsid w:val="00346538"/>
+    <w:rPr>
+      <w:rFonts w:ascii="Segoe UI" w:hAnsi="Segoe UI" w:cs="Segoe UI"/>
+      <w:sz w:val="18"/>
+      <w:szCs w:val="18"/>
+    </w:rPr>
+  </w:style>
 </w:styles>
 </file>
 

</xml_diff>